<commit_message>
Alteração de proposta do projeto
</commit_message>
<xml_diff>
--- a/Documentacao/PropostaSIColetaLixo.docx
+++ b/Documentacao/PropostaSIColetaLixo.docx
@@ -29,10 +29,12 @@
     </w:p>
     <w:p>
       <w:pPr>
+        <w:spacing w:line="360" w:lineRule="auto"/>
         <w:jc w:val="both"/>
         <w:rPr>
           <w:rFonts w:ascii="Arial" w:hAnsi="Arial" w:cs="Arial"/>
-          <w:u w:val="single"/>
+          <w:sz w:val="24"/>
+          <w:szCs w:val="24"/>
         </w:rPr>
       </w:pPr>
       <w:r>
@@ -96,9 +98,52 @@
           <w:szCs w:val="24"/>
         </w:rPr>
         <w:t xml:space="preserve"> além de ser possível dividir o projeto em pequenas partes, podendo ser entregues como o cliente exigiu.</w:t>
+      </w:r>
+    </w:p>
+    <w:p>
+      <w:pPr>
+        <w:spacing w:line="360" w:lineRule="auto"/>
+        <w:jc w:val="both"/>
+        <w:rPr>
+          <w:rFonts w:ascii="Arial" w:hAnsi="Arial" w:cs="Arial"/>
+          <w:sz w:val="24"/>
+          <w:szCs w:val="24"/>
+        </w:rPr>
+      </w:pPr>
+      <w:r>
+        <w:rPr>
+          <w:rFonts w:ascii="Arial" w:hAnsi="Arial" w:cs="Arial"/>
+          <w:sz w:val="24"/>
+          <w:szCs w:val="24"/>
+        </w:rPr>
+        <w:t xml:space="preserve">O método SCRUM pode ser aplicado ao projeto pois ele faz parte das metodologias ágeis, como foi citado anteriormente o cliente necessita de uma flexibilidade no projeto e entrega continua de resultados, com o SCRUM isso é possível de maneira eficiente e fácil, é </w:t>
+      </w:r>
+      <w:r>
+        <w:rPr>
+          <w:rFonts w:ascii="Arial" w:hAnsi="Arial" w:cs="Arial"/>
+          <w:sz w:val="24"/>
+          <w:szCs w:val="24"/>
+        </w:rPr>
+        <w:t>possível</w:t>
+      </w:r>
+      <w:r>
+        <w:rPr>
+          <w:rFonts w:ascii="Arial" w:hAnsi="Arial" w:cs="Arial"/>
+          <w:sz w:val="24"/>
+          <w:szCs w:val="24"/>
+        </w:rPr>
+        <w:t xml:space="preserve"> fazer alterações no projeto em </w:t>
       </w:r>
       <w:bookmarkStart w:id="0" w:name="_GoBack"/>
       <w:bookmarkEnd w:id="0"/>
+      <w:r>
+        <w:rPr>
+          <w:rFonts w:ascii="Arial" w:hAnsi="Arial" w:cs="Arial"/>
+          <w:sz w:val="24"/>
+          <w:szCs w:val="24"/>
+        </w:rPr>
+        <w:t>qualquer momento sem nenhum problema.</w:t>
+      </w:r>
     </w:p>
     <w:sectPr>
       <w:pgSz w:w="11906" w:h="16838"/>

</xml_diff>

<commit_message>
Definindo a equipe e organização do projeto
</commit_message>
<xml_diff>
--- a/Documentacao/PropostaSIColetaLixo.docx
+++ b/Documentacao/PropostaSIColetaLixo.docx
@@ -132,7 +132,98 @@
           <w:sz w:val="24"/>
           <w:szCs w:val="24"/>
         </w:rPr>
-        <w:t xml:space="preserve"> fazer alterações no projeto em </w:t>
+        <w:t xml:space="preserve"> fazer alterações no projeto em qualquer momento sem nenhum problema.</w:t>
+      </w:r>
+    </w:p>
+    <w:p>
+      <w:pPr>
+        <w:spacing w:line="360" w:lineRule="auto"/>
+        <w:jc w:val="both"/>
+        <w:rPr>
+          <w:rFonts w:ascii="Arial" w:hAnsi="Arial" w:cs="Arial"/>
+          <w:sz w:val="24"/>
+          <w:szCs w:val="24"/>
+        </w:rPr>
+      </w:pPr>
+      <w:r>
+        <w:rPr>
+          <w:rFonts w:ascii="Arial" w:hAnsi="Arial" w:cs="Arial"/>
+          <w:sz w:val="24"/>
+          <w:szCs w:val="24"/>
+        </w:rPr>
+        <w:t xml:space="preserve">A equipe do projeto será composta por um </w:t>
+      </w:r>
+      <w:proofErr w:type="spellStart"/>
+      <w:r>
+        <w:rPr>
+          <w:rFonts w:ascii="Arial" w:hAnsi="Arial" w:cs="Arial"/>
+          <w:sz w:val="24"/>
+          <w:szCs w:val="24"/>
+        </w:rPr>
+        <w:t>Product</w:t>
+      </w:r>
+      <w:proofErr w:type="spellEnd"/>
+      <w:r>
+        <w:rPr>
+          <w:rFonts w:ascii="Arial" w:hAnsi="Arial" w:cs="Arial"/>
+          <w:sz w:val="24"/>
+          <w:szCs w:val="24"/>
+        </w:rPr>
+        <w:t xml:space="preserve"> </w:t>
+      </w:r>
+      <w:proofErr w:type="spellStart"/>
+      <w:r>
+        <w:rPr>
+          <w:rFonts w:ascii="Arial" w:hAnsi="Arial" w:cs="Arial"/>
+          <w:sz w:val="24"/>
+          <w:szCs w:val="24"/>
+        </w:rPr>
+        <w:t>Owner</w:t>
+      </w:r>
+      <w:proofErr w:type="spellEnd"/>
+      <w:r>
+        <w:rPr>
+          <w:rFonts w:ascii="Arial" w:hAnsi="Arial" w:cs="Arial"/>
+          <w:sz w:val="24"/>
+          <w:szCs w:val="24"/>
+        </w:rPr>
+        <w:t xml:space="preserve">, um Scrum MASTER e uma equipe de 5 desenvolvedores variados entre </w:t>
+      </w:r>
+      <w:proofErr w:type="spellStart"/>
+      <w:r>
+        <w:rPr>
+          <w:rFonts w:ascii="Arial" w:hAnsi="Arial" w:cs="Arial"/>
+          <w:sz w:val="24"/>
+          <w:szCs w:val="24"/>
+        </w:rPr>
+        <w:t>Fullstack</w:t>
+      </w:r>
+      <w:proofErr w:type="spellEnd"/>
+      <w:r>
+        <w:rPr>
+          <w:rFonts w:ascii="Arial" w:hAnsi="Arial" w:cs="Arial"/>
+          <w:sz w:val="24"/>
+          <w:szCs w:val="24"/>
+        </w:rPr>
+        <w:t>, Front-</w:t>
+      </w:r>
+      <w:proofErr w:type="spellStart"/>
+      <w:r>
+        <w:rPr>
+          <w:rFonts w:ascii="Arial" w:hAnsi="Arial" w:cs="Arial"/>
+          <w:sz w:val="24"/>
+          <w:szCs w:val="24"/>
+        </w:rPr>
+        <w:t>end</w:t>
+      </w:r>
+      <w:proofErr w:type="spellEnd"/>
+      <w:r>
+        <w:rPr>
+          <w:rFonts w:ascii="Arial" w:hAnsi="Arial" w:cs="Arial"/>
+          <w:sz w:val="24"/>
+          <w:szCs w:val="24"/>
+        </w:rPr>
+        <w:t xml:space="preserve"> </w:t>
       </w:r>
       <w:bookmarkStart w:id="0" w:name="_GoBack"/>
       <w:bookmarkEnd w:id="0"/>
@@ -142,8 +233,66 @@
           <w:sz w:val="24"/>
           <w:szCs w:val="24"/>
         </w:rPr>
-        <w:t>qualquer momento sem nenhum problema.</w:t>
-      </w:r>
+        <w:t xml:space="preserve">e Back-end. Será levantado a possibilidade de um colaborador que entenda a forma de gerenciamento do processo de recolha de lixo para ser designado a posição de </w:t>
+      </w:r>
+      <w:proofErr w:type="spellStart"/>
+      <w:r>
+        <w:rPr>
+          <w:rFonts w:ascii="Arial" w:hAnsi="Arial" w:cs="Arial"/>
+          <w:sz w:val="24"/>
+          <w:szCs w:val="24"/>
+        </w:rPr>
+        <w:t>Product</w:t>
+      </w:r>
+      <w:proofErr w:type="spellEnd"/>
+      <w:r>
+        <w:rPr>
+          <w:rFonts w:ascii="Arial" w:hAnsi="Arial" w:cs="Arial"/>
+          <w:sz w:val="24"/>
+          <w:szCs w:val="24"/>
+        </w:rPr>
+        <w:t xml:space="preserve"> </w:t>
+      </w:r>
+      <w:proofErr w:type="spellStart"/>
+      <w:r>
+        <w:rPr>
+          <w:rFonts w:ascii="Arial" w:hAnsi="Arial" w:cs="Arial"/>
+          <w:sz w:val="24"/>
+          <w:szCs w:val="24"/>
+        </w:rPr>
+        <w:t>Owner</w:t>
+      </w:r>
+      <w:proofErr w:type="spellEnd"/>
+      <w:r>
+        <w:rPr>
+          <w:rFonts w:ascii="Arial" w:hAnsi="Arial" w:cs="Arial"/>
+          <w:sz w:val="24"/>
+          <w:szCs w:val="24"/>
+        </w:rPr>
+        <w:t>, desta forma a comunicação e entendimento do que é necessário para o projeto seja feita de maneira eficiente. Será determinado um tempo total de sprints de 15 dias (2 semanas) desta forma a equipe terá um bom tempo para desenvolvimento das atividades estabelecidas e o cliente irá receber novas funcionalidades com pouco tempo de espera.</w:t>
+      </w:r>
+    </w:p>
+    <w:p>
+      <w:pPr>
+        <w:spacing w:line="360" w:lineRule="auto"/>
+        <w:jc w:val="both"/>
+        <w:rPr>
+          <w:rFonts w:ascii="Arial" w:hAnsi="Arial" w:cs="Arial"/>
+          <w:sz w:val="24"/>
+          <w:szCs w:val="24"/>
+        </w:rPr>
+      </w:pPr>
+    </w:p>
+    <w:p>
+      <w:pPr>
+        <w:spacing w:line="360" w:lineRule="auto"/>
+        <w:jc w:val="both"/>
+        <w:rPr>
+          <w:rFonts w:ascii="Arial" w:hAnsi="Arial" w:cs="Arial"/>
+          <w:sz w:val="24"/>
+          <w:szCs w:val="24"/>
+        </w:rPr>
+      </w:pPr>
     </w:p>
     <w:sectPr>
       <w:pgSz w:w="11906" w:h="16838"/>

</xml_diff>